<commit_message>
Changed names of Config
</commit_message>
<xml_diff>
--- a/Documentation/Software Testing 2.docx
+++ b/Documentation/Software Testing 2.docx
@@ -897,7 +897,10 @@
       </w:r>
       <w:proofErr w:type="spellStart"/>
       <w:r>
-        <w:t>Dataloaders</w:t>
+        <w:t>d</w:t>
+      </w:r>
+      <w:r>
+        <w:t>ataloaders</w:t>
       </w:r>
       <w:proofErr w:type="spellEnd"/>
       <w:r>
@@ -1439,7 +1442,13 @@
         <w:t>Pass</w:t>
       </w:r>
       <w:r>
-        <w:t xml:space="preserve">, New classes are added correctly to the </w:t>
+        <w:t xml:space="preserve">, </w:t>
+      </w:r>
+      <w:r>
+        <w:t>n</w:t>
+      </w:r>
+      <w:r>
+        <w:t xml:space="preserve">ew classes are added correctly to the </w:t>
       </w:r>
       <w:r>
         <w:t>Config</w:t>
@@ -1661,7 +1670,10 @@
         <w:t xml:space="preserve">, </w:t>
       </w:r>
       <w:r>
-        <w:t>New classes are added correctly to the CLASSLIST so that we can train on new data.</w:t>
+        <w:t>n</w:t>
+      </w:r>
+      <w:r>
+        <w:t>ew classes are added correctly to the CLASSLIST so that we can train on new data.</w:t>
       </w:r>
     </w:p>
     <w:p/>
@@ -1854,7 +1866,13 @@
         <w:t>Pass</w:t>
       </w:r>
       <w:r>
-        <w:t xml:space="preserve">, Test that the dynamic data loader uses the add classes function properly and </w:t>
+        <w:t xml:space="preserve">, </w:t>
+      </w:r>
+      <w:r>
+        <w:t>t</w:t>
+      </w:r>
+      <w:r>
+        <w:t xml:space="preserve">est that the dynamic data loader uses the add classes function properly and </w:t>
       </w:r>
       <w:r>
         <w:t>that it is in the correct format.</w:t>
@@ -2044,7 +2062,13 @@
         <w:t>Pass</w:t>
       </w:r>
       <w:r>
-        <w:t>, Model reads in the data properly, further tests can be conducted.</w:t>
+        <w:t xml:space="preserve">, </w:t>
+      </w:r>
+      <w:r>
+        <w:t>m</w:t>
+      </w:r>
+      <w:r>
+        <w:t>odel reads in the data properly, further tests can be conducted.</w:t>
       </w:r>
     </w:p>
     <w:p/>
@@ -2147,11 +2171,9 @@
       <w:r>
         <w:t xml:space="preserve">” </w:t>
       </w:r>
-      <w:proofErr w:type="gramStart"/>
-      <w:r>
-        <w:t>iterator</w:t>
-      </w:r>
-      <w:proofErr w:type="gramEnd"/>
+      <w:r>
+        <w:t>iterator.</w:t>
+      </w:r>
     </w:p>
     <w:p>
       <w:pPr>
@@ -2635,11 +2657,9 @@
       <w:r>
         <w:t xml:space="preserve">, </w:t>
       </w:r>
-      <w:proofErr w:type="gramStart"/>
-      <w:r>
-        <w:t>The</w:t>
-      </w:r>
-      <w:proofErr w:type="gramEnd"/>
+      <w:r>
+        <w:t>the</w:t>
+      </w:r>
       <w:r>
         <w:t xml:space="preserve"> data object can be passed to the GUI.</w:t>
       </w:r>
@@ -3112,11 +3132,9 @@
       <w:r>
         <w:t xml:space="preserve">, the load function </w:t>
       </w:r>
-      <w:proofErr w:type="gramStart"/>
-      <w:r>
-        <w:t>works</w:t>
-      </w:r>
-      <w:proofErr w:type="gramEnd"/>
+      <w:r>
+        <w:t>works,</w:t>
+      </w:r>
       <w:r>
         <w:t xml:space="preserve"> and the model changes its parameters when a load is attempted.</w:t>
       </w:r>
@@ -3527,6 +3545,9 @@
       </w:r>
       <w:r>
         <w:t>benign f1</w:t>
+      </w:r>
+      <w:r>
+        <w:t>-score</w:t>
       </w:r>
       <w:r>
         <w:t>.</w:t>
@@ -3861,16 +3882,6 @@
         <w:t>.</w:t>
       </w:r>
     </w:p>
-    <w:p>
-      <w:pPr>
-        <w:pStyle w:val="ListParagraph"/>
-        <w:numPr>
-          <w:ilvl w:val="2"/>
-          <w:numId w:val="1"/>
-        </w:numPr>
-        <w:spacing w:line="259" w:lineRule="auto"/>
-      </w:pPr>
-    </w:p>
     <w:p/>
     <w:p>
       <w:pPr>
@@ -4071,7 +4082,160 @@
         </w:numPr>
       </w:pPr>
       <w:r>
+        <w:t>What is being tested:</w:t>
+      </w:r>
+    </w:p>
+    <w:p>
+      <w:pPr>
+        <w:pStyle w:val="ListParagraph"/>
+        <w:numPr>
+          <w:ilvl w:val="2"/>
+          <w:numId w:val="1"/>
+        </w:numPr>
+      </w:pPr>
+      <w:r>
         <w:lastRenderedPageBreak/>
+        <w:t>The connection to PostgreSQL.</w:t>
+      </w:r>
+    </w:p>
+    <w:p>
+      <w:pPr>
+        <w:pStyle w:val="ListParagraph"/>
+        <w:numPr>
+          <w:ilvl w:val="1"/>
+          <w:numId w:val="1"/>
+        </w:numPr>
+      </w:pPr>
+      <w:r>
+        <w:t>Test Procedure:</w:t>
+      </w:r>
+    </w:p>
+    <w:p>
+      <w:pPr>
+        <w:pStyle w:val="ListParagraph"/>
+        <w:numPr>
+          <w:ilvl w:val="2"/>
+          <w:numId w:val="1"/>
+        </w:numPr>
+      </w:pPr>
+      <w:r>
+        <w:t xml:space="preserve">Update the PostgreSQL connection </w:t>
+      </w:r>
+      <w:r>
+        <w:t xml:space="preserve">information </w:t>
+      </w:r>
+      <w:r>
+        <w:t>if necessary</w:t>
+      </w:r>
+      <w:r>
+        <w:t>.</w:t>
+      </w:r>
+    </w:p>
+    <w:p>
+      <w:pPr>
+        <w:pStyle w:val="ListParagraph"/>
+        <w:numPr>
+          <w:ilvl w:val="2"/>
+          <w:numId w:val="1"/>
+        </w:numPr>
+      </w:pPr>
+      <w:r>
+        <w:t xml:space="preserve">Start </w:t>
+      </w:r>
+      <w:proofErr w:type="spellStart"/>
+      <w:r>
+        <w:t>DataLoader</w:t>
+      </w:r>
+      <w:proofErr w:type="spellEnd"/>
+      <w:r>
+        <w:t>.</w:t>
+      </w:r>
+    </w:p>
+    <w:p>
+      <w:pPr>
+        <w:pStyle w:val="ListParagraph"/>
+        <w:numPr>
+          <w:ilvl w:val="2"/>
+          <w:numId w:val="1"/>
+        </w:numPr>
+      </w:pPr>
+      <w:r>
+        <w:t>Verify that there is no error about the connection failing (</w:t>
+      </w:r>
+      <w:r>
+        <w:t>a</w:t>
+      </w:r>
+      <w:r>
+        <w:t xml:space="preserve"> connection attempt is made immediately).</w:t>
+      </w:r>
+    </w:p>
+    <w:p>
+      <w:pPr>
+        <w:pStyle w:val="ListParagraph"/>
+        <w:numPr>
+          <w:ilvl w:val="1"/>
+          <w:numId w:val="1"/>
+        </w:numPr>
+      </w:pPr>
+      <w:r>
+        <w:t>Results (or Pass/Fail for unit tests)</w:t>
+      </w:r>
+      <w:r>
+        <w:t>:</w:t>
+      </w:r>
+    </w:p>
+    <w:p>
+      <w:pPr>
+        <w:pStyle w:val="ListParagraph"/>
+        <w:numPr>
+          <w:ilvl w:val="2"/>
+          <w:numId w:val="1"/>
+        </w:numPr>
+        <w:spacing w:line="259" w:lineRule="auto"/>
+      </w:pPr>
+      <w:r>
+        <w:t>No error prints, indicating success. The database can successfully be operated on with queries.</w:t>
+      </w:r>
+    </w:p>
+    <w:p>
+      <w:pPr>
+        <w:pStyle w:val="Heading2"/>
+      </w:pPr>
+    </w:p>
+    <w:p>
+      <w:pPr>
+        <w:pStyle w:val="Heading2"/>
+      </w:pPr>
+    </w:p>
+    <w:p>
+      <w:pPr>
+        <w:pStyle w:val="Heading2"/>
+      </w:pPr>
+      <w:r>
+        <w:t>Full packet pipeline</w:t>
+      </w:r>
+    </w:p>
+    <w:p>
+      <w:pPr>
+        <w:pStyle w:val="ListParagraph"/>
+        <w:numPr>
+          <w:ilvl w:val="1"/>
+          <w:numId w:val="1"/>
+        </w:numPr>
+      </w:pPr>
+      <w:r>
+        <w:t>Test type: Integration Test</w:t>
+      </w:r>
+    </w:p>
+    <w:p>
+      <w:pPr>
+        <w:pStyle w:val="ListParagraph"/>
+        <w:numPr>
+          <w:ilvl w:val="1"/>
+          <w:numId w:val="1"/>
+        </w:numPr>
+      </w:pPr>
+      <w:r>
         <w:t>What is being tested:</w:t>
       </w:r>
     </w:p>
@@ -4083,159 +4247,6 @@
           <w:numId w:val="1"/>
         </w:numPr>
       </w:pPr>
-      <w:r>
-        <w:t>The connection to PostgreSQL.</w:t>
-      </w:r>
-    </w:p>
-    <w:p>
-      <w:pPr>
-        <w:pStyle w:val="ListParagraph"/>
-        <w:numPr>
-          <w:ilvl w:val="1"/>
-          <w:numId w:val="1"/>
-        </w:numPr>
-      </w:pPr>
-      <w:r>
-        <w:t>Test Procedure:</w:t>
-      </w:r>
-    </w:p>
-    <w:p>
-      <w:pPr>
-        <w:pStyle w:val="ListParagraph"/>
-        <w:numPr>
-          <w:ilvl w:val="2"/>
-          <w:numId w:val="1"/>
-        </w:numPr>
-      </w:pPr>
-      <w:r>
-        <w:t xml:space="preserve">Update the PostgreSQL connection </w:t>
-      </w:r>
-      <w:r>
-        <w:t xml:space="preserve">information </w:t>
-      </w:r>
-      <w:r>
-        <w:t>if necessary</w:t>
-      </w:r>
-      <w:r>
-        <w:t>.</w:t>
-      </w:r>
-    </w:p>
-    <w:p>
-      <w:pPr>
-        <w:pStyle w:val="ListParagraph"/>
-        <w:numPr>
-          <w:ilvl w:val="2"/>
-          <w:numId w:val="1"/>
-        </w:numPr>
-      </w:pPr>
-      <w:r>
-        <w:t xml:space="preserve">Start </w:t>
-      </w:r>
-      <w:proofErr w:type="spellStart"/>
-      <w:r>
-        <w:t>DataLoader</w:t>
-      </w:r>
-      <w:proofErr w:type="spellEnd"/>
-      <w:r>
-        <w:t>.</w:t>
-      </w:r>
-    </w:p>
-    <w:p>
-      <w:pPr>
-        <w:pStyle w:val="ListParagraph"/>
-        <w:numPr>
-          <w:ilvl w:val="2"/>
-          <w:numId w:val="1"/>
-        </w:numPr>
-      </w:pPr>
-      <w:r>
-        <w:t>Verify that there is no error about the connection failing (</w:t>
-      </w:r>
-      <w:r>
-        <w:t>a</w:t>
-      </w:r>
-      <w:r>
-        <w:t xml:space="preserve"> connection attempt is made immediately).</w:t>
-      </w:r>
-    </w:p>
-    <w:p>
-      <w:pPr>
-        <w:pStyle w:val="ListParagraph"/>
-        <w:numPr>
-          <w:ilvl w:val="1"/>
-          <w:numId w:val="1"/>
-        </w:numPr>
-      </w:pPr>
-      <w:r>
-        <w:t>Results (or Pass/Fail for unit tests)</w:t>
-      </w:r>
-      <w:r>
-        <w:t>:</w:t>
-      </w:r>
-    </w:p>
-    <w:p>
-      <w:pPr>
-        <w:pStyle w:val="ListParagraph"/>
-        <w:numPr>
-          <w:ilvl w:val="2"/>
-          <w:numId w:val="1"/>
-        </w:numPr>
-        <w:spacing w:line="259" w:lineRule="auto"/>
-      </w:pPr>
-      <w:r>
-        <w:t>No error prints, indicating success. The database can successfully be operated on with queries.</w:t>
-      </w:r>
-    </w:p>
-    <w:p>
-      <w:pPr>
-        <w:pStyle w:val="Heading2"/>
-      </w:pPr>
-    </w:p>
-    <w:p>
-      <w:pPr>
-        <w:pStyle w:val="Heading2"/>
-      </w:pPr>
-    </w:p>
-    <w:p>
-      <w:pPr>
-        <w:pStyle w:val="Heading2"/>
-      </w:pPr>
-      <w:r>
-        <w:t>Full packet pipeline</w:t>
-      </w:r>
-    </w:p>
-    <w:p>
-      <w:pPr>
-        <w:pStyle w:val="ListParagraph"/>
-        <w:numPr>
-          <w:ilvl w:val="1"/>
-          <w:numId w:val="1"/>
-        </w:numPr>
-      </w:pPr>
-      <w:r>
-        <w:t>Test type: Integration Test</w:t>
-      </w:r>
-    </w:p>
-    <w:p>
-      <w:pPr>
-        <w:pStyle w:val="ListParagraph"/>
-        <w:numPr>
-          <w:ilvl w:val="1"/>
-          <w:numId w:val="1"/>
-        </w:numPr>
-      </w:pPr>
-      <w:r>
-        <w:t>What is being tested:</w:t>
-      </w:r>
-    </w:p>
-    <w:p>
-      <w:pPr>
-        <w:pStyle w:val="ListParagraph"/>
-        <w:numPr>
-          <w:ilvl w:val="2"/>
-          <w:numId w:val="1"/>
-        </w:numPr>
-      </w:pPr>
       <w:proofErr w:type="spellStart"/>
       <w:r>
         <w:t>networkFeed</w:t>
@@ -4246,11 +4257,14 @@
       </w:r>
       <w:proofErr w:type="spellStart"/>
       <w:r>
-        <w:t>Pack_Class</w:t>
-      </w:r>
-      <w:proofErr w:type="spellEnd"/>
-      <w:r>
-        <w:t xml:space="preserve"> DB pipeline</w:t>
+        <w:t>pack_class</w:t>
+      </w:r>
+      <w:proofErr w:type="spellEnd"/>
+      <w:r>
+        <w:t xml:space="preserve"> </w:t>
+      </w:r>
+      <w:r>
+        <w:t>DB pipeline</w:t>
       </w:r>
     </w:p>
     <w:p>
@@ -5496,11 +5510,6 @@
         <w:docPartUnique/>
       </w:docPartObj>
     </w:sdtPr>
-    <w:sdtEndPr>
-      <w:rPr>
-        <w:rStyle w:val="PageNumber"/>
-      </w:rPr>
-    </w:sdtEndPr>
     <w:sdtContent>
       <w:p>
         <w:pPr>
@@ -5553,11 +5562,6 @@
         <w:docPartUnique/>
       </w:docPartObj>
     </w:sdtPr>
-    <w:sdtEndPr>
-      <w:rPr>
-        <w:rStyle w:val="PageNumber"/>
-      </w:rPr>
-    </w:sdtEndPr>
     <w:sdtContent>
       <w:p>
         <w:pPr>

</xml_diff>